<commit_message>
Atualização Fechamento e Slides
</commit_message>
<xml_diff>
--- a/Documentos/Desenvolvimento Ágil/Relatório de Fechamento do Projeto.docx
+++ b/Documentos/Desenvolvimento Ágil/Relatório de Fechamento do Projeto.docx
@@ -362,7 +362,22 @@
               <w:rPr>
                 <w:b/>
               </w:rPr>
-              <w:t xml:space="preserve">: </w:t>
+              <w:t>:</w:t>
+            </w:r>
+            <w:r>
+              <w:rPr>
+                <w:b/>
+              </w:rPr>
+              <w:t xml:space="preserve"> </w:t>
+            </w:r>
+            <w:r>
+              <w:t>R$</w:t>
+            </w:r>
+            <w:r>
+              <w:t xml:space="preserve"> </w:t>
+            </w:r>
+            <w:r>
+              <w:t>18.587,16</w:t>
             </w:r>
           </w:p>
         </w:tc>
@@ -383,11 +398,31 @@
               </w:rPr>
               <w:t>:</w:t>
             </w:r>
+            <w:r>
+              <w:rPr>
+                <w:b/>
+              </w:rPr>
+              <w:t xml:space="preserve"> </w:t>
+            </w:r>
+            <w:r>
+              <w:rPr>
+                <w:color w:val="FF0000"/>
+              </w:rPr>
+              <w:t>R$ 21.384,03</w:t>
+            </w:r>
           </w:p>
         </w:tc>
       </w:tr>
     </w:tbl>
-    <w:p/>
+    <w:p>
+      <w:pPr>
+        <w:rPr>
+          <w:u w:val="single"/>
+        </w:rPr>
+      </w:pPr>
+      <w:bookmarkStart w:id="0" w:name="_GoBack"/>
+      <w:bookmarkEnd w:id="0"/>
+    </w:p>
     <w:p>
       <w:pPr>
         <w:rPr>
@@ -895,8 +930,6 @@
       <w:r>
         <w:t>n</w:t>
       </w:r>
-      <w:bookmarkStart w:id="0" w:name="_GoBack"/>
-      <w:bookmarkEnd w:id="0"/>
       <w:r>
         <w:t>g</w:t>
       </w:r>

</xml_diff>